<commit_message>
add gaps and limitations to the doc file \o/
</commit_message>
<xml_diff>
--- a/data/AI DDoS Literature Review.docx
+++ b/data/AI DDoS Literature Review.docx
@@ -73,7 +73,7 @@
       <w:pPr>
         <w:bidi w:val="0"/>
       </w:pPr>
-      <w:hyperlink r:id="rId7" w:history="1">
+      <w:hyperlink r:id="rId8" w:history="1">
         <w:r>
           <w:rPr>
             <w:rStyle w:val="Hyperlink"/>
@@ -86,19 +86,7 @@
           <w:rPr>
             <w:rStyle w:val="Hyperlink"/>
           </w:rPr>
-          <w:t>Attacks Mitigation: A Review</w:t>
-        </w:r>
-        <w:r>
-          <w:rPr>
-            <w:rStyle w:val="Hyperlink"/>
-          </w:rPr>
-          <w:t xml:space="preserve"> </w:t>
-        </w:r>
-        <w:r>
-          <w:rPr>
-            <w:rStyle w:val="Hyperlink"/>
-          </w:rPr>
-          <w:t>of </w:t>
+          <w:t>Attacks Mitigation: A Review of </w:t>
         </w:r>
         <w:r>
           <w:rPr>
@@ -306,7 +294,7 @@
       <w:pPr>
         <w:bidi w:val="0"/>
       </w:pPr>
-      <w:hyperlink r:id="rId8" w:history="1">
+      <w:hyperlink r:id="rId9" w:history="1">
         <w:r>
           <w:rPr>
             <w:rStyle w:val="Hyperlink"/>
@@ -490,7 +478,7 @@
       <w:pPr>
         <w:bidi w:val="0"/>
       </w:pPr>
-      <w:hyperlink r:id="rId9" w:history="1">
+      <w:hyperlink r:id="rId10" w:history="1">
         <w:r>
           <w:rPr>
             <w:rStyle w:val="Hyperlink"/>
@@ -733,7 +721,7 @@
       <w:pPr>
         <w:bidi w:val="0"/>
       </w:pPr>
-      <w:hyperlink r:id="rId10" w:history="1">
+      <w:hyperlink r:id="rId11" w:history="1">
         <w:r>
           <w:rPr>
             <w:rStyle w:val="Hyperlink"/>
@@ -849,7 +837,7 @@
       <w:pPr>
         <w:bidi w:val="0"/>
       </w:pPr>
-      <w:hyperlink r:id="rId11" w:history="1">
+      <w:hyperlink r:id="rId12" w:history="1">
         <w:r>
           <w:rPr>
             <w:rStyle w:val="Hyperlink"/>
@@ -990,6 +978,295 @@
       <w:pPr>
         <w:bidi w:val="0"/>
       </w:pPr>
+      <w:r>
+        <w:br w:type="page"/>
+      </w:r>
+    </w:p>
+    <w:p>
+      <w:pPr>
+        <w:bidi w:val="0"/>
+        <w:rPr>
+          <w:b/>
+          <w:bCs/>
+        </w:rPr>
+      </w:pPr>
+      <w:r>
+        <w:rPr>
+          <w:b/>
+          <w:bCs/>
+        </w:rPr>
+        <w:lastRenderedPageBreak/>
+        <w:t>Common Gaps and Limitations in DDoS, IoT, and AI-Driven Security</w:t>
+      </w:r>
+    </w:p>
+    <w:p>
+      <w:pPr>
+        <w:numPr>
+          <w:ilvl w:val="0"/>
+          <w:numId w:val="2"/>
+        </w:numPr>
+        <w:bidi w:val="0"/>
+      </w:pPr>
+      <w:r>
+        <w:rPr>
+          <w:b/>
+          <w:bCs/>
+        </w:rPr>
+        <w:t>Dataset Limitations</w:t>
+      </w:r>
+      <w:r>
+        <w:t>:</w:t>
+      </w:r>
+    </w:p>
+    <w:p>
+      <w:pPr>
+        <w:numPr>
+          <w:ilvl w:val="1"/>
+          <w:numId w:val="2"/>
+        </w:numPr>
+        <w:bidi w:val="0"/>
+      </w:pPr>
+      <w:r>
+        <w:t>Heavy reliance on specific datasets restricts the generalizability of models to broader real-world scenarios.</w:t>
+      </w:r>
+    </w:p>
+    <w:p>
+      <w:pPr>
+        <w:numPr>
+          <w:ilvl w:val="1"/>
+          <w:numId w:val="2"/>
+        </w:numPr>
+        <w:bidi w:val="0"/>
+      </w:pPr>
+      <w:r>
+        <w:t>Insufficient diversity in datasets fails to capture the evolving nature of DDoS threats and IoT environments.</w:t>
+      </w:r>
+    </w:p>
+    <w:p>
+      <w:pPr>
+        <w:numPr>
+          <w:ilvl w:val="0"/>
+          <w:numId w:val="2"/>
+        </w:numPr>
+        <w:bidi w:val="0"/>
+      </w:pPr>
+      <w:r>
+        <w:rPr>
+          <w:b/>
+          <w:bCs/>
+        </w:rPr>
+        <w:t>Scalability and Real-Time Challenges</w:t>
+      </w:r>
+      <w:r>
+        <w:t>:</w:t>
+      </w:r>
+    </w:p>
+    <w:p>
+      <w:pPr>
+        <w:numPr>
+          <w:ilvl w:val="1"/>
+          <w:numId w:val="2"/>
+        </w:numPr>
+        <w:bidi w:val="0"/>
+      </w:pPr>
+      <w:r>
+        <w:t>Many approaches face scalability issues in large IoT networks with millions of devices.</w:t>
+      </w:r>
+    </w:p>
+    <w:p>
+      <w:pPr>
+        <w:numPr>
+          <w:ilvl w:val="1"/>
+          <w:numId w:val="2"/>
+        </w:numPr>
+        <w:bidi w:val="0"/>
+      </w:pPr>
+      <w:r>
+        <w:t>Computational overhead and preprocessing time limit real-time detection and mitigation capabilities, especially under high-volume DDoS attacks.</w:t>
+      </w:r>
+    </w:p>
+    <w:p>
+      <w:pPr>
+        <w:numPr>
+          <w:ilvl w:val="0"/>
+          <w:numId w:val="2"/>
+        </w:numPr>
+        <w:bidi w:val="0"/>
+      </w:pPr>
+      <w:r>
+        <w:rPr>
+          <w:b/>
+          <w:bCs/>
+        </w:rPr>
+        <w:t>Model Vulnerabilities</w:t>
+      </w:r>
+      <w:r>
+        <w:t>:</w:t>
+      </w:r>
+    </w:p>
+    <w:p>
+      <w:pPr>
+        <w:numPr>
+          <w:ilvl w:val="1"/>
+          <w:numId w:val="2"/>
+        </w:numPr>
+        <w:bidi w:val="0"/>
+      </w:pPr>
+      <w:r>
+        <w:t>Lack of robust evaluations for resistance to adversarial attacks and novel threats.</w:t>
+      </w:r>
+    </w:p>
+    <w:p>
+      <w:pPr>
+        <w:numPr>
+          <w:ilvl w:val="1"/>
+          <w:numId w:val="2"/>
+        </w:numPr>
+        <w:bidi w:val="0"/>
+      </w:pPr>
+      <w:r>
+        <w:t>AI-based solutions are susceptible to attacks exploiting imbalanced training data or adversarial examples, compromising their reliability.</w:t>
+      </w:r>
+    </w:p>
+    <w:p>
+      <w:pPr>
+        <w:numPr>
+          <w:ilvl w:val="0"/>
+          <w:numId w:val="2"/>
+        </w:numPr>
+        <w:bidi w:val="0"/>
+      </w:pPr>
+      <w:r>
+        <w:rPr>
+          <w:b/>
+          <w:bCs/>
+        </w:rPr>
+        <w:t>Feature and Model Dependence</w:t>
+      </w:r>
+      <w:r>
+        <w:t>:</w:t>
+      </w:r>
+    </w:p>
+    <w:p>
+      <w:pPr>
+        <w:numPr>
+          <w:ilvl w:val="1"/>
+          <w:numId w:val="2"/>
+        </w:numPr>
+        <w:bidi w:val="0"/>
+      </w:pPr>
+      <w:r>
+        <w:t>Heavy reliance on specific feature sets (e.g., message-based, host-based) may not detect advanced or stealthy DDoS techniques.</w:t>
+      </w:r>
+    </w:p>
+    <w:p>
+      <w:pPr>
+        <w:numPr>
+          <w:ilvl w:val="0"/>
+          <w:numId w:val="2"/>
+        </w:numPr>
+        <w:bidi w:val="0"/>
+      </w:pPr>
+      <w:r>
+        <w:rPr>
+          <w:b/>
+          <w:bCs/>
+        </w:rPr>
+        <w:t>Explainability vs. Complexity</w:t>
+      </w:r>
+      <w:r>
+        <w:t>:</w:t>
+      </w:r>
+    </w:p>
+    <w:p>
+      <w:pPr>
+        <w:numPr>
+          <w:ilvl w:val="1"/>
+          <w:numId w:val="2"/>
+        </w:numPr>
+        <w:bidi w:val="0"/>
+      </w:pPr>
+      <w:proofErr w:type="gramStart"/>
+      <w:r>
+        <w:t>Methods</w:t>
+      </w:r>
+      <w:proofErr w:type="gramEnd"/>
+      <w:r>
+        <w:t xml:space="preserve"> improving transparency add computational burdens that hinder their utility in dynamic, high-traffic environments.</w:t>
+      </w:r>
+    </w:p>
+    <w:p>
+      <w:pPr>
+        <w:numPr>
+          <w:ilvl w:val="0"/>
+          <w:numId w:val="2"/>
+        </w:numPr>
+        <w:bidi w:val="0"/>
+      </w:pPr>
+      <w:r>
+        <w:rPr>
+          <w:b/>
+          <w:bCs/>
+        </w:rPr>
+        <w:t>Limited Real-World Validation</w:t>
+      </w:r>
+      <w:r>
+        <w:t>:</w:t>
+      </w:r>
+    </w:p>
+    <w:p>
+      <w:pPr>
+        <w:numPr>
+          <w:ilvl w:val="1"/>
+          <w:numId w:val="2"/>
+        </w:numPr>
+        <w:bidi w:val="0"/>
+      </w:pPr>
+      <w:r>
+        <w:t>Most studies rely on simulations or controlled environments, leaving real-world effectiveness unverified.</w:t>
+      </w:r>
+    </w:p>
+    <w:p>
+      <w:pPr>
+        <w:numPr>
+          <w:ilvl w:val="0"/>
+          <w:numId w:val="2"/>
+        </w:numPr>
+        <w:bidi w:val="0"/>
+      </w:pPr>
+      <w:r>
+        <w:rPr>
+          <w:b/>
+          <w:bCs/>
+        </w:rPr>
+        <w:t>Privacy Concerns</w:t>
+      </w:r>
+      <w:r>
+        <w:t>:</w:t>
+      </w:r>
+    </w:p>
+    <w:p>
+      <w:pPr>
+        <w:numPr>
+          <w:ilvl w:val="1"/>
+          <w:numId w:val="2"/>
+        </w:numPr>
+        <w:bidi w:val="0"/>
+      </w:pPr>
+      <w:r>
+        <w:t xml:space="preserve">Concerns about </w:t>
+      </w:r>
+      <w:r>
+        <w:t xml:space="preserve">usage of private data </w:t>
+      </w:r>
+      <w:r>
+        <w:t>when analyzing sensitive IoT network traffic.</w:t>
+      </w:r>
+    </w:p>
+    <w:p>
+      <w:pPr>
+        <w:bidi w:val="0"/>
+      </w:pPr>
     </w:p>
     <w:sectPr>
       <w:pgSz w:w="11906" w:h="16838"/>
@@ -1001,6 +1278,251 @@
     </w:sectPr>
   </w:body>
 </w:document>
+</file>
+
+<file path=word/numbering.xml><?xml version="1.0" encoding="utf-8"?>
+<w:numbering xmlns:wpc="http://schemas.microsoft.com/office/word/2010/wordprocessingCanvas" xmlns:cx="http://schemas.microsoft.com/office/drawing/2014/chartex" xmlns:cx1="http://schemas.microsoft.com/office/drawing/2015/9/8/chartex" xmlns:cx2="http://schemas.microsoft.com/office/drawing/2015/10/21/chartex" xmlns:cx3="http://schemas.microsoft.com/office/drawing/2016/5/9/chartex" xmlns:cx4="http://schemas.microsoft.com/office/drawing/2016/5/10/chartex" xmlns:cx5="http://schemas.microsoft.com/office/drawing/2016/5/11/chartex" xmlns:cx6="http://schemas.microsoft.com/office/drawing/2016/5/12/chartex" xmlns:cx7="http://schemas.microsoft.com/office/drawing/2016/5/13/chartex" xmlns:cx8="http://schemas.microsoft.com/office/drawing/2016/5/14/chartex" xmlns:mc="http://schemas.openxmlformats.org/markup-compatibility/2006" xmlns:aink="http://schemas.microsoft.com/office/drawing/2016/ink" xmlns:am3d="http://schemas.microsoft.com/office/drawing/2017/model3d" xmlns:o="urn:schemas-microsoft-com:office:office" xmlns:oel="http://schemas.microsoft.com/office/2019/extlst" xmlns:r="http://schemas.openxmlformats.org/officeDocument/2006/relationships" xmlns:m="http://schemas.openxmlformats.org/officeDocument/2006/math" xmlns:v="urn:schemas-microsoft-com:vml" xmlns:wp14="http://schemas.microsoft.com/office/word/2010/wordprocessingDrawing" xmlns:wp="http://schemas.openxmlformats.org/drawingml/2006/wordprocessingDrawing" xmlns:w10="urn:schemas-microsoft-com:office:word" xmlns:w="http://schemas.openxmlformats.org/wordprocessingml/2006/main" xmlns:w14="http://schemas.microsoft.com/office/word/2010/wordml" xmlns:w15="http://schemas.microsoft.com/office/word/2012/wordml" xmlns:w16cex="http://schemas.microsoft.com/office/word/2018/wordml/cex" xmlns:w16cid="http://schemas.microsoft.com/office/word/2016/wordml/cid" xmlns:w16="http://schemas.microsoft.com/office/word/2018/wordml" xmlns:w16du="http://schemas.microsoft.com/office/word/2023/wordml/word16du" xmlns:w16sdtdh="http://schemas.microsoft.com/office/word/2020/wordml/sdtdatahash" xmlns:w16se="http://schemas.microsoft.com/office/word/2015/wordml/symex" xmlns:wpg="http://schemas.microsoft.com/office/word/2010/wordprocessingGroup" xmlns:wpi="http://schemas.microsoft.com/office/word/2010/wordprocessingInk" xmlns:wne="http://schemas.microsoft.com/office/word/2006/wordml" xmlns:wps="http://schemas.microsoft.com/office/word/2010/wordprocessingShape" mc:Ignorable="w14 w15 w16se w16cid w16 w16cex w16sdtdh w16du wp14">
+  <w:abstractNum w:abstractNumId="0" w15:restartNumberingAfterBreak="0">
+    <w:nsid w:val="2EA524B3"/>
+    <w:multiLevelType w:val="multilevel"/>
+    <w:tmpl w:val="453A2808"/>
+    <w:lvl w:ilvl="0">
+      <w:start w:val="1"/>
+      <w:numFmt w:val="decimal"/>
+      <w:lvlText w:val="%1."/>
+      <w:lvlJc w:val="left"/>
+      <w:pPr>
+        <w:tabs>
+          <w:tab w:val="num" w:pos="720"/>
+        </w:tabs>
+        <w:ind w:left="720" w:hanging="360"/>
+      </w:pPr>
+    </w:lvl>
+    <w:lvl w:ilvl="1">
+      <w:start w:val="1"/>
+      <w:numFmt w:val="bullet"/>
+      <w:lvlText w:val="o"/>
+      <w:lvlJc w:val="left"/>
+      <w:pPr>
+        <w:tabs>
+          <w:tab w:val="num" w:pos="1440"/>
+        </w:tabs>
+        <w:ind w:left="1440" w:hanging="360"/>
+      </w:pPr>
+      <w:rPr>
+        <w:rFonts w:ascii="Courier New" w:hAnsi="Courier New" w:hint="default"/>
+        <w:sz w:val="20"/>
+      </w:rPr>
+    </w:lvl>
+    <w:lvl w:ilvl="2" w:tentative="1">
+      <w:start w:val="1"/>
+      <w:numFmt w:val="decimal"/>
+      <w:lvlText w:val="%3."/>
+      <w:lvlJc w:val="left"/>
+      <w:pPr>
+        <w:tabs>
+          <w:tab w:val="num" w:pos="2160"/>
+        </w:tabs>
+        <w:ind w:left="2160" w:hanging="360"/>
+      </w:pPr>
+    </w:lvl>
+    <w:lvl w:ilvl="3" w:tentative="1">
+      <w:start w:val="1"/>
+      <w:numFmt w:val="decimal"/>
+      <w:lvlText w:val="%4."/>
+      <w:lvlJc w:val="left"/>
+      <w:pPr>
+        <w:tabs>
+          <w:tab w:val="num" w:pos="2880"/>
+        </w:tabs>
+        <w:ind w:left="2880" w:hanging="360"/>
+      </w:pPr>
+    </w:lvl>
+    <w:lvl w:ilvl="4" w:tentative="1">
+      <w:start w:val="1"/>
+      <w:numFmt w:val="decimal"/>
+      <w:lvlText w:val="%5."/>
+      <w:lvlJc w:val="left"/>
+      <w:pPr>
+        <w:tabs>
+          <w:tab w:val="num" w:pos="3600"/>
+        </w:tabs>
+        <w:ind w:left="3600" w:hanging="360"/>
+      </w:pPr>
+    </w:lvl>
+    <w:lvl w:ilvl="5" w:tentative="1">
+      <w:start w:val="1"/>
+      <w:numFmt w:val="decimal"/>
+      <w:lvlText w:val="%6."/>
+      <w:lvlJc w:val="left"/>
+      <w:pPr>
+        <w:tabs>
+          <w:tab w:val="num" w:pos="4320"/>
+        </w:tabs>
+        <w:ind w:left="4320" w:hanging="360"/>
+      </w:pPr>
+    </w:lvl>
+    <w:lvl w:ilvl="6" w:tentative="1">
+      <w:start w:val="1"/>
+      <w:numFmt w:val="decimal"/>
+      <w:lvlText w:val="%7."/>
+      <w:lvlJc w:val="left"/>
+      <w:pPr>
+        <w:tabs>
+          <w:tab w:val="num" w:pos="5040"/>
+        </w:tabs>
+        <w:ind w:left="5040" w:hanging="360"/>
+      </w:pPr>
+    </w:lvl>
+    <w:lvl w:ilvl="7" w:tentative="1">
+      <w:start w:val="1"/>
+      <w:numFmt w:val="decimal"/>
+      <w:lvlText w:val="%8."/>
+      <w:lvlJc w:val="left"/>
+      <w:pPr>
+        <w:tabs>
+          <w:tab w:val="num" w:pos="5760"/>
+        </w:tabs>
+        <w:ind w:left="5760" w:hanging="360"/>
+      </w:pPr>
+    </w:lvl>
+    <w:lvl w:ilvl="8" w:tentative="1">
+      <w:start w:val="1"/>
+      <w:numFmt w:val="decimal"/>
+      <w:lvlText w:val="%9."/>
+      <w:lvlJc w:val="left"/>
+      <w:pPr>
+        <w:tabs>
+          <w:tab w:val="num" w:pos="6480"/>
+        </w:tabs>
+        <w:ind w:left="6480" w:hanging="360"/>
+      </w:pPr>
+    </w:lvl>
+  </w:abstractNum>
+  <w:abstractNum w:abstractNumId="1" w15:restartNumberingAfterBreak="0">
+    <w:nsid w:val="4B776205"/>
+    <w:multiLevelType w:val="multilevel"/>
+    <w:tmpl w:val="704EED4E"/>
+    <w:lvl w:ilvl="0">
+      <w:start w:val="1"/>
+      <w:numFmt w:val="decimal"/>
+      <w:lvlText w:val="%1."/>
+      <w:lvlJc w:val="left"/>
+      <w:pPr>
+        <w:tabs>
+          <w:tab w:val="num" w:pos="720"/>
+        </w:tabs>
+        <w:ind w:left="720" w:hanging="360"/>
+      </w:pPr>
+    </w:lvl>
+    <w:lvl w:ilvl="1">
+      <w:start w:val="1"/>
+      <w:numFmt w:val="bullet"/>
+      <w:lvlText w:val="o"/>
+      <w:lvlJc w:val="left"/>
+      <w:pPr>
+        <w:tabs>
+          <w:tab w:val="num" w:pos="1440"/>
+        </w:tabs>
+        <w:ind w:left="1440" w:hanging="360"/>
+      </w:pPr>
+      <w:rPr>
+        <w:rFonts w:ascii="Courier New" w:hAnsi="Courier New" w:hint="default"/>
+        <w:sz w:val="20"/>
+      </w:rPr>
+    </w:lvl>
+    <w:lvl w:ilvl="2" w:tentative="1">
+      <w:start w:val="1"/>
+      <w:numFmt w:val="decimal"/>
+      <w:lvlText w:val="%3."/>
+      <w:lvlJc w:val="left"/>
+      <w:pPr>
+        <w:tabs>
+          <w:tab w:val="num" w:pos="2160"/>
+        </w:tabs>
+        <w:ind w:left="2160" w:hanging="360"/>
+      </w:pPr>
+    </w:lvl>
+    <w:lvl w:ilvl="3" w:tentative="1">
+      <w:start w:val="1"/>
+      <w:numFmt w:val="decimal"/>
+      <w:lvlText w:val="%4."/>
+      <w:lvlJc w:val="left"/>
+      <w:pPr>
+        <w:tabs>
+          <w:tab w:val="num" w:pos="2880"/>
+        </w:tabs>
+        <w:ind w:left="2880" w:hanging="360"/>
+      </w:pPr>
+    </w:lvl>
+    <w:lvl w:ilvl="4" w:tentative="1">
+      <w:start w:val="1"/>
+      <w:numFmt w:val="decimal"/>
+      <w:lvlText w:val="%5."/>
+      <w:lvlJc w:val="left"/>
+      <w:pPr>
+        <w:tabs>
+          <w:tab w:val="num" w:pos="3600"/>
+        </w:tabs>
+        <w:ind w:left="3600" w:hanging="360"/>
+      </w:pPr>
+    </w:lvl>
+    <w:lvl w:ilvl="5" w:tentative="1">
+      <w:start w:val="1"/>
+      <w:numFmt w:val="decimal"/>
+      <w:lvlText w:val="%6."/>
+      <w:lvlJc w:val="left"/>
+      <w:pPr>
+        <w:tabs>
+          <w:tab w:val="num" w:pos="4320"/>
+        </w:tabs>
+        <w:ind w:left="4320" w:hanging="360"/>
+      </w:pPr>
+    </w:lvl>
+    <w:lvl w:ilvl="6" w:tentative="1">
+      <w:start w:val="1"/>
+      <w:numFmt w:val="decimal"/>
+      <w:lvlText w:val="%7."/>
+      <w:lvlJc w:val="left"/>
+      <w:pPr>
+        <w:tabs>
+          <w:tab w:val="num" w:pos="5040"/>
+        </w:tabs>
+        <w:ind w:left="5040" w:hanging="360"/>
+      </w:pPr>
+    </w:lvl>
+    <w:lvl w:ilvl="7" w:tentative="1">
+      <w:start w:val="1"/>
+      <w:numFmt w:val="decimal"/>
+      <w:lvlText w:val="%8."/>
+      <w:lvlJc w:val="left"/>
+      <w:pPr>
+        <w:tabs>
+          <w:tab w:val="num" w:pos="5760"/>
+        </w:tabs>
+        <w:ind w:left="5760" w:hanging="360"/>
+      </w:pPr>
+    </w:lvl>
+    <w:lvl w:ilvl="8" w:tentative="1">
+      <w:start w:val="1"/>
+      <w:numFmt w:val="decimal"/>
+      <w:lvlText w:val="%9."/>
+      <w:lvlJc w:val="left"/>
+      <w:pPr>
+        <w:tabs>
+          <w:tab w:val="num" w:pos="6480"/>
+        </w:tabs>
+        <w:ind w:left="6480" w:hanging="360"/>
+      </w:pPr>
+    </w:lvl>
+  </w:abstractNum>
+  <w:num w:numId="1" w16cid:durableId="257979945">
+    <w:abstractNumId w:val="0"/>
+  </w:num>
+  <w:num w:numId="2" w16cid:durableId="969822642">
+    <w:abstractNumId w:val="1"/>
+  </w:num>
+</w:numbering>
 </file>
 
 <file path=word/styles.xml><?xml version="1.0" encoding="utf-8"?>
@@ -2252,6 +2774,21 @@
 </file>
 
 <file path=customXml/item1.xml><?xml version="1.0" encoding="utf-8"?>
+<p:properties xmlns:p="http://schemas.microsoft.com/office/2006/metadata/properties" xmlns:xsi="http://www.w3.org/2001/XMLSchema-instance" xmlns:pc="http://schemas.microsoft.com/office/infopath/2007/PartnerControls">
+  <documentManagement/>
+</p:properties>
+</file>
+
+<file path=customXml/item2.xml><?xml version="1.0" encoding="utf-8"?>
+<?mso-contentType ?>
+<FormTemplates xmlns="http://schemas.microsoft.com/sharepoint/v3/contenttype/forms">
+  <Display>DocumentLibraryForm</Display>
+  <Edit>DocumentLibraryForm</Edit>
+  <New>DocumentLibraryForm</New>
+</FormTemplates>
+</file>
+
+<file path=customXml/item3.xml><?xml version="1.0" encoding="utf-8"?>
 <ct:contentTypeSchema xmlns:ct="http://schemas.microsoft.com/office/2006/metadata/contentType" xmlns:ma="http://schemas.microsoft.com/office/2006/metadata/properties/metaAttributes" ct:_="" ma:_="" ma:contentTypeName="מסמך" ma:contentTypeID="0x010100C95787E516EF744C9E4032AA41055E40" ma:contentTypeVersion="1" ma:contentTypeDescription="צור מסמך חדש." ma:contentTypeScope="" ma:versionID="0240f9afbd5a0153dfa02d03c9fac95f">
   <xsd:schema xmlns:xsd="http://www.w3.org/2001/XMLSchema" xmlns:xs="http://www.w3.org/2001/XMLSchema" xmlns:p="http://schemas.microsoft.com/office/2006/metadata/properties" xmlns:ns3="5f3e250c-8523-40ba-83d1-afab17626a09" targetNamespace="http://schemas.microsoft.com/office/2006/metadata/properties" ma:root="true" ma:fieldsID="67ddd1522b60b1f740b8ce03229d5fe8" ns3:_="">
     <xsd:import namespace="5f3e250c-8523-40ba-83d1-afab17626a09"/>
@@ -2377,22 +2914,24 @@
 </ct:contentTypeSchema>
 </file>
 
-<file path=customXml/item2.xml><?xml version="1.0" encoding="utf-8"?>
-<?mso-contentType ?>
-<FormTemplates xmlns="http://schemas.microsoft.com/sharepoint/v3/contenttype/forms">
-  <Display>DocumentLibraryForm</Display>
-  <Edit>DocumentLibraryForm</Edit>
-  <New>DocumentLibraryForm</New>
-</FormTemplates>
+<file path=customXml/itemProps1.xml><?xml version="1.0" encoding="utf-8"?>
+<ds:datastoreItem xmlns:ds="http://schemas.openxmlformats.org/officeDocument/2006/customXml" ds:itemID="{2021749F-D890-43AC-AFBD-D6D96B87D39C}">
+  <ds:schemaRefs>
+    <ds:schemaRef ds:uri="http://schemas.microsoft.com/office/2006/metadata/properties"/>
+    <ds:schemaRef ds:uri="http://schemas.microsoft.com/office/infopath/2007/PartnerControls"/>
+  </ds:schemaRefs>
+</ds:datastoreItem>
 </file>
 
-<file path=customXml/item3.xml><?xml version="1.0" encoding="utf-8"?>
-<p:properties xmlns:p="http://schemas.microsoft.com/office/2006/metadata/properties" xmlns:xsi="http://www.w3.org/2001/XMLSchema-instance" xmlns:pc="http://schemas.microsoft.com/office/infopath/2007/PartnerControls">
-  <documentManagement/>
-</p:properties>
+<file path=customXml/itemProps2.xml><?xml version="1.0" encoding="utf-8"?>
+<ds:datastoreItem xmlns:ds="http://schemas.openxmlformats.org/officeDocument/2006/customXml" ds:itemID="{5B987CC2-8845-44D6-9129-448967B5E140}">
+  <ds:schemaRefs>
+    <ds:schemaRef ds:uri="http://schemas.microsoft.com/sharepoint/v3/contenttype/forms"/>
+  </ds:schemaRefs>
+</ds:datastoreItem>
 </file>
 
-<file path=customXml/itemProps1.xml><?xml version="1.0" encoding="utf-8"?>
+<file path=customXml/itemProps3.xml><?xml version="1.0" encoding="utf-8"?>
 <ds:datastoreItem xmlns:ds="http://schemas.openxmlformats.org/officeDocument/2006/customXml" ds:itemID="{4613B25A-FBD7-4B38-8EF5-80BE6BAC047B}">
   <ds:schemaRefs>
     <ds:schemaRef ds:uri="http://schemas.microsoft.com/office/2006/metadata/contentType"/>
@@ -2408,21 +2947,4 @@
     <ds:schemaRef ds:uri="http://schemas.microsoft.com/internal/obd"/>
   </ds:schemaRefs>
 </ds:datastoreItem>
-</file>
-
-<file path=customXml/itemProps2.xml><?xml version="1.0" encoding="utf-8"?>
-<ds:datastoreItem xmlns:ds="http://schemas.openxmlformats.org/officeDocument/2006/customXml" ds:itemID="{5B987CC2-8845-44D6-9129-448967B5E140}">
-  <ds:schemaRefs>
-    <ds:schemaRef ds:uri="http://schemas.microsoft.com/sharepoint/v3/contenttype/forms"/>
-  </ds:schemaRefs>
-</ds:datastoreItem>
-</file>
-
-<file path=customXml/itemProps3.xml><?xml version="1.0" encoding="utf-8"?>
-<ds:datastoreItem xmlns:ds="http://schemas.openxmlformats.org/officeDocument/2006/customXml" ds:itemID="{2021749F-D890-43AC-AFBD-D6D96B87D39C}">
-  <ds:schemaRefs>
-    <ds:schemaRef ds:uri="http://schemas.microsoft.com/office/2006/metadata/properties"/>
-    <ds:schemaRef ds:uri="http://schemas.microsoft.com/office/infopath/2007/PartnerControls"/>
-  </ds:schemaRefs>
-</ds:datastoreItem>
 </file>
</xml_diff>

<commit_message>
removed napats line from the top of the doc file.
</commit_message>
<xml_diff>
--- a/data/AI DDoS Literature Review.docx
+++ b/data/AI DDoS Literature Review.docx
@@ -2,19 +2,6 @@
 <file path=word/document.xml><?xml version="1.0" encoding="utf-8"?>
 <w:document xmlns:wpc="http://schemas.microsoft.com/office/word/2010/wordprocessingCanvas" xmlns:cx="http://schemas.microsoft.com/office/drawing/2014/chartex" xmlns:cx1="http://schemas.microsoft.com/office/drawing/2015/9/8/chartex" xmlns:cx2="http://schemas.microsoft.com/office/drawing/2015/10/21/chartex" xmlns:cx3="http://schemas.microsoft.com/office/drawing/2016/5/9/chartex" xmlns:cx4="http://schemas.microsoft.com/office/drawing/2016/5/10/chartex" xmlns:cx5="http://schemas.microsoft.com/office/drawing/2016/5/11/chartex" xmlns:cx6="http://schemas.microsoft.com/office/drawing/2016/5/12/chartex" xmlns:cx7="http://schemas.microsoft.com/office/drawing/2016/5/13/chartex" xmlns:cx8="http://schemas.microsoft.com/office/drawing/2016/5/14/chartex" xmlns:mc="http://schemas.openxmlformats.org/markup-compatibility/2006" xmlns:aink="http://schemas.microsoft.com/office/drawing/2016/ink" xmlns:am3d="http://schemas.microsoft.com/office/drawing/2017/model3d" xmlns:o="urn:schemas-microsoft-com:office:office" xmlns:oel="http://schemas.microsoft.com/office/2019/extlst" xmlns:r="http://schemas.openxmlformats.org/officeDocument/2006/relationships" xmlns:m="http://schemas.openxmlformats.org/officeDocument/2006/math" xmlns:v="urn:schemas-microsoft-com:vml" xmlns:wp14="http://schemas.microsoft.com/office/word/2010/wordprocessingDrawing" xmlns:wp="http://schemas.openxmlformats.org/drawingml/2006/wordprocessingDrawing" xmlns:w10="urn:schemas-microsoft-com:office:word" xmlns:w="http://schemas.openxmlformats.org/wordprocessingml/2006/main" xmlns:w14="http://schemas.microsoft.com/office/word/2010/wordml" xmlns:w15="http://schemas.microsoft.com/office/word/2012/wordml" xmlns:w16cex="http://schemas.microsoft.com/office/word/2018/wordml/cex" xmlns:w16cid="http://schemas.microsoft.com/office/word/2016/wordml/cid" xmlns:w16="http://schemas.microsoft.com/office/word/2018/wordml" xmlns:w16du="http://schemas.microsoft.com/office/word/2023/wordml/word16du" xmlns:w16sdtdh="http://schemas.microsoft.com/office/word/2020/wordml/sdtdatahash" xmlns:w16se="http://schemas.microsoft.com/office/word/2015/wordml/symex" xmlns:wpg="http://schemas.microsoft.com/office/word/2010/wordprocessingGroup" xmlns:wpi="http://schemas.microsoft.com/office/word/2010/wordprocessingInk" xmlns:wne="http://schemas.microsoft.com/office/word/2006/wordml" xmlns:wps="http://schemas.microsoft.com/office/word/2010/wordprocessingShape" mc:Ignorable="w14 w15 w16se w16cid w16 w16cex w16sdtdh w16du wp14">
   <w:body>
-    <w:p>
-      <w:pPr>
-        <w:bidi w:val="0"/>
-      </w:pPr>
-      <w:r>
-        <w:t>DDoS + AI = NAPATZ</w:t>
-      </w:r>
-    </w:p>
-    <w:p>
-      <w:pPr>
-        <w:bidi w:val="0"/>
-      </w:pPr>
-    </w:p>
     <w:p>
       <w:pPr>
         <w:bidi w:val="0"/>
@@ -2128,6 +2115,7 @@
   <w:style w:type="character" w:default="1" w:styleId="a0">
     <w:name w:val="Default Paragraph Font"/>
     <w:uiPriority w:val="1"/>
+    <w:semiHidden/>
     <w:unhideWhenUsed/>
   </w:style>
   <w:style w:type="table" w:default="1" w:styleId="a1">
@@ -2774,21 +2762,6 @@
 </file>
 
 <file path=customXml/item1.xml><?xml version="1.0" encoding="utf-8"?>
-<p:properties xmlns:p="http://schemas.microsoft.com/office/2006/metadata/properties" xmlns:xsi="http://www.w3.org/2001/XMLSchema-instance" xmlns:pc="http://schemas.microsoft.com/office/infopath/2007/PartnerControls">
-  <documentManagement/>
-</p:properties>
-</file>
-
-<file path=customXml/item2.xml><?xml version="1.0" encoding="utf-8"?>
-<?mso-contentType ?>
-<FormTemplates xmlns="http://schemas.microsoft.com/sharepoint/v3/contenttype/forms">
-  <Display>DocumentLibraryForm</Display>
-  <Edit>DocumentLibraryForm</Edit>
-  <New>DocumentLibraryForm</New>
-</FormTemplates>
-</file>
-
-<file path=customXml/item3.xml><?xml version="1.0" encoding="utf-8"?>
 <ct:contentTypeSchema xmlns:ct="http://schemas.microsoft.com/office/2006/metadata/contentType" xmlns:ma="http://schemas.microsoft.com/office/2006/metadata/properties/metaAttributes" ct:_="" ma:_="" ma:contentTypeName="מסמך" ma:contentTypeID="0x010100C95787E516EF744C9E4032AA41055E40" ma:contentTypeVersion="1" ma:contentTypeDescription="צור מסמך חדש." ma:contentTypeScope="" ma:versionID="0240f9afbd5a0153dfa02d03c9fac95f">
   <xsd:schema xmlns:xsd="http://www.w3.org/2001/XMLSchema" xmlns:xs="http://www.w3.org/2001/XMLSchema" xmlns:p="http://schemas.microsoft.com/office/2006/metadata/properties" xmlns:ns3="5f3e250c-8523-40ba-83d1-afab17626a09" targetNamespace="http://schemas.microsoft.com/office/2006/metadata/properties" ma:root="true" ma:fieldsID="67ddd1522b60b1f740b8ce03229d5fe8" ns3:_="">
     <xsd:import namespace="5f3e250c-8523-40ba-83d1-afab17626a09"/>
@@ -2914,24 +2887,22 @@
 </ct:contentTypeSchema>
 </file>
 
-<file path=customXml/itemProps1.xml><?xml version="1.0" encoding="utf-8"?>
-<ds:datastoreItem xmlns:ds="http://schemas.openxmlformats.org/officeDocument/2006/customXml" ds:itemID="{2021749F-D890-43AC-AFBD-D6D96B87D39C}">
-  <ds:schemaRefs>
-    <ds:schemaRef ds:uri="http://schemas.microsoft.com/office/2006/metadata/properties"/>
-    <ds:schemaRef ds:uri="http://schemas.microsoft.com/office/infopath/2007/PartnerControls"/>
-  </ds:schemaRefs>
-</ds:datastoreItem>
+<file path=customXml/item2.xml><?xml version="1.0" encoding="utf-8"?>
+<?mso-contentType ?>
+<FormTemplates xmlns="http://schemas.microsoft.com/sharepoint/v3/contenttype/forms">
+  <Display>DocumentLibraryForm</Display>
+  <Edit>DocumentLibraryForm</Edit>
+  <New>DocumentLibraryForm</New>
+</FormTemplates>
 </file>
 
-<file path=customXml/itemProps2.xml><?xml version="1.0" encoding="utf-8"?>
-<ds:datastoreItem xmlns:ds="http://schemas.openxmlformats.org/officeDocument/2006/customXml" ds:itemID="{5B987CC2-8845-44D6-9129-448967B5E140}">
-  <ds:schemaRefs>
-    <ds:schemaRef ds:uri="http://schemas.microsoft.com/sharepoint/v3/contenttype/forms"/>
-  </ds:schemaRefs>
-</ds:datastoreItem>
+<file path=customXml/item3.xml><?xml version="1.0" encoding="utf-8"?>
+<p:properties xmlns:p="http://schemas.microsoft.com/office/2006/metadata/properties" xmlns:xsi="http://www.w3.org/2001/XMLSchema-instance" xmlns:pc="http://schemas.microsoft.com/office/infopath/2007/PartnerControls">
+  <documentManagement/>
+</p:properties>
 </file>
 
-<file path=customXml/itemProps3.xml><?xml version="1.0" encoding="utf-8"?>
+<file path=customXml/itemProps1.xml><?xml version="1.0" encoding="utf-8"?>
 <ds:datastoreItem xmlns:ds="http://schemas.openxmlformats.org/officeDocument/2006/customXml" ds:itemID="{4613B25A-FBD7-4B38-8EF5-80BE6BAC047B}">
   <ds:schemaRefs>
     <ds:schemaRef ds:uri="http://schemas.microsoft.com/office/2006/metadata/contentType"/>
@@ -2947,4 +2918,21 @@
     <ds:schemaRef ds:uri="http://schemas.microsoft.com/internal/obd"/>
   </ds:schemaRefs>
 </ds:datastoreItem>
+</file>
+
+<file path=customXml/itemProps2.xml><?xml version="1.0" encoding="utf-8"?>
+<ds:datastoreItem xmlns:ds="http://schemas.openxmlformats.org/officeDocument/2006/customXml" ds:itemID="{5B987CC2-8845-44D6-9129-448967B5E140}">
+  <ds:schemaRefs>
+    <ds:schemaRef ds:uri="http://schemas.microsoft.com/sharepoint/v3/contenttype/forms"/>
+  </ds:schemaRefs>
+</ds:datastoreItem>
+</file>
+
+<file path=customXml/itemProps3.xml><?xml version="1.0" encoding="utf-8"?>
+<ds:datastoreItem xmlns:ds="http://schemas.openxmlformats.org/officeDocument/2006/customXml" ds:itemID="{2021749F-D890-43AC-AFBD-D6D96B87D39C}">
+  <ds:schemaRefs>
+    <ds:schemaRef ds:uri="http://schemas.microsoft.com/office/2006/metadata/properties"/>
+    <ds:schemaRef ds:uri="http://schemas.microsoft.com/office/infopath/2007/PartnerControls"/>
+  </ds:schemaRefs>
+</ds:datastoreItem>
 </file>
</xml_diff>

<commit_message>
updates to the doc, small changes in the code
</commit_message>
<xml_diff>
--- a/data/AI DDoS Literature Review.docx
+++ b/data/AI DDoS Literature Review.docx
@@ -1255,6 +1255,1147 @@
         <w:bidi w:val="0"/>
       </w:pPr>
     </w:p>
+    <w:p>
+      <w:pPr>
+        <w:bidi w:val="0"/>
+      </w:pPr>
+      <w:r>
+        <w:br w:type="page"/>
+      </w:r>
+    </w:p>
+    <w:p>
+      <w:pPr>
+        <w:pStyle w:val="a9"/>
+        <w:numPr>
+          <w:ilvl w:val="0"/>
+          <w:numId w:val="3"/>
+        </w:numPr>
+        <w:bidi w:val="0"/>
+      </w:pPr>
+      <w:r>
+        <w:lastRenderedPageBreak/>
+        <w:t xml:space="preserve">Problem Definition </w:t>
+      </w:r>
+    </w:p>
+    <w:p>
+      <w:pPr>
+        <w:pStyle w:val="a9"/>
+        <w:numPr>
+          <w:ilvl w:val="0"/>
+          <w:numId w:val="4"/>
+        </w:numPr>
+        <w:bidi w:val="0"/>
+      </w:pPr>
+      <w:r>
+        <w:t>T</w:t>
+      </w:r>
+      <w:r>
+        <w:t xml:space="preserve">he cybersecurity problem </w:t>
+      </w:r>
+      <w:r>
+        <w:t xml:space="preserve">we </w:t>
+      </w:r>
+      <w:r>
+        <w:t>aim to solve</w:t>
+      </w:r>
+      <w:r>
+        <w:t>:</w:t>
+      </w:r>
+    </w:p>
+    <w:p>
+      <w:pPr>
+        <w:bidi w:val="0"/>
+      </w:pPr>
+      <w:r>
+        <w:cr/>
+        <w:t>DDoS attacks overwhelm servers, networks, or applications with a massive flood of traffic, disrupting services for legitimate users</w:t>
+      </w:r>
+      <w:r>
+        <w:rPr>
+          <w:rFonts w:ascii="Arial" w:hAnsi="Arial" w:cs="Arial"/>
+        </w:rPr>
+        <w:t>​</w:t>
+      </w:r>
+      <w:r>
+        <w:t xml:space="preserve">. </w:t>
+      </w:r>
+      <w:r>
+        <w:t>Attack characteristics include high traffic volume, often using botnets, and may vary dynamically to evade detection</w:t>
+      </w:r>
+      <w:r>
+        <w:rPr>
+          <w:rFonts w:ascii="Arial" w:hAnsi="Arial" w:cs="Arial"/>
+        </w:rPr>
+        <w:t>​</w:t>
+      </w:r>
+      <w:r>
+        <w:t xml:space="preserve">. </w:t>
+      </w:r>
+    </w:p>
+    <w:p>
+      <w:pPr>
+        <w:bidi w:val="0"/>
+      </w:pPr>
+      <w:r>
+        <w:t xml:space="preserve">We want to use AI to detect DDoS attacks. </w:t>
+      </w:r>
+    </w:p>
+    <w:p>
+      <w:pPr>
+        <w:pStyle w:val="a9"/>
+        <w:numPr>
+          <w:ilvl w:val="0"/>
+          <w:numId w:val="4"/>
+        </w:numPr>
+        <w:bidi w:val="0"/>
+      </w:pPr>
+    </w:p>
+    <w:p>
+      <w:pPr>
+        <w:bidi w:val="0"/>
+        <w:ind w:firstLine="720"/>
+      </w:pPr>
+      <w:r>
+        <w:t xml:space="preserve">We will create </w:t>
+      </w:r>
+      <w:r>
+        <w:t xml:space="preserve">an </w:t>
+      </w:r>
+      <w:r>
+        <w:t>AI model that can detect DDoS attacks</w:t>
+      </w:r>
+      <w:r>
+        <w:t>.</w:t>
+      </w:r>
+    </w:p>
+    <w:p>
+      <w:pPr>
+        <w:bidi w:val="0"/>
+        <w:ind w:firstLine="720"/>
+      </w:pPr>
+      <w:r>
+        <w:t>To achieve this, we will first get a dataset that our model will be trained and tested on.</w:t>
+      </w:r>
+    </w:p>
+    <w:p>
+      <w:pPr>
+        <w:bidi w:val="0"/>
+        <w:ind w:firstLine="720"/>
+      </w:pPr>
+      <w:r>
+        <w:t xml:space="preserve">After we get the first result, we will try to improve the model </w:t>
+      </w:r>
+      <w:proofErr w:type="gramStart"/>
+      <w:r>
+        <w:t>in order to</w:t>
+      </w:r>
+      <w:proofErr w:type="gramEnd"/>
+      <w:r>
+        <w:t xml:space="preserve"> get better results.  </w:t>
+      </w:r>
+    </w:p>
+    <w:p>
+      <w:pPr>
+        <w:bidi w:val="0"/>
+      </w:pPr>
+      <w:r>
+        <w:t xml:space="preserve">We will add explainability to our AI </w:t>
+      </w:r>
+      <w:r>
+        <w:t>model.</w:t>
+      </w:r>
+    </w:p>
+    <w:p>
+      <w:pPr>
+        <w:bidi w:val="0"/>
+      </w:pPr>
+    </w:p>
+    <w:p>
+      <w:pPr>
+        <w:pStyle w:val="a9"/>
+        <w:numPr>
+          <w:ilvl w:val="0"/>
+          <w:numId w:val="3"/>
+        </w:numPr>
+        <w:bidi w:val="0"/>
+      </w:pPr>
+      <w:r>
+        <w:t>Data Acquisition and Understanding</w:t>
+      </w:r>
+      <w:r>
+        <w:cr/>
+      </w:r>
+      <w:r>
+        <w:t>Describing its source and structure.</w:t>
+      </w:r>
+    </w:p>
+    <w:p>
+      <w:pPr>
+        <w:pStyle w:val="a9"/>
+        <w:bidi w:val="0"/>
+      </w:pPr>
+      <w:hyperlink r:id="rId13" w:history="1">
+        <w:r>
+          <w:rPr>
+            <w:rStyle w:val="Hyperlink"/>
+          </w:rPr>
+          <w:t>https://www.kaggle.com/datasets/yashwanthkumbam/apaddos-dataset</w:t>
+        </w:r>
+      </w:hyperlink>
+    </w:p>
+    <w:p>
+      <w:pPr>
+        <w:pStyle w:val="a9"/>
+        <w:bidi w:val="0"/>
+      </w:pPr>
+    </w:p>
+    <w:p>
+      <w:pPr>
+        <w:pStyle w:val="a9"/>
+        <w:bidi w:val="0"/>
+      </w:pPr>
+      <w:r>
+        <w:t>Listing the features and explaining their relevance to the problem.</w:t>
+      </w:r>
+    </w:p>
+    <w:p>
+      <w:pPr>
+        <w:pStyle w:val="a9"/>
+        <w:bidi w:val="0"/>
+      </w:pPr>
+    </w:p>
+    <w:p>
+      <w:pPr>
+        <w:pStyle w:val="a9"/>
+        <w:bidi w:val="0"/>
+      </w:pPr>
+      <w:r>
+        <w:t>These descriptions provide details about various attributes present in the dataset</w:t>
+      </w:r>
+      <w:r>
+        <w:rPr>
+          <w:rFonts w:cs="Arial"/>
+          <w:rtl/>
+        </w:rPr>
+        <w:t>:</w:t>
+      </w:r>
+    </w:p>
+    <w:p>
+      <w:pPr>
+        <w:pStyle w:val="a9"/>
+        <w:numPr>
+          <w:ilvl w:val="0"/>
+          <w:numId w:val="5"/>
+        </w:numPr>
+        <w:bidi w:val="0"/>
+      </w:pPr>
+      <w:proofErr w:type="spellStart"/>
+      <w:r>
+        <w:t>ip.src</w:t>
+      </w:r>
+      <w:proofErr w:type="spellEnd"/>
+      <w:r>
+        <w:t>:</w:t>
+      </w:r>
+      <w:r>
+        <w:t xml:space="preserve"> Source IP address</w:t>
+      </w:r>
+    </w:p>
+    <w:p>
+      <w:pPr>
+        <w:pStyle w:val="a9"/>
+        <w:numPr>
+          <w:ilvl w:val="0"/>
+          <w:numId w:val="5"/>
+        </w:numPr>
+        <w:bidi w:val="0"/>
+      </w:pPr>
+      <w:proofErr w:type="spellStart"/>
+      <w:proofErr w:type="gramStart"/>
+      <w:r>
+        <w:t>tcp.srcport</w:t>
+      </w:r>
+      <w:proofErr w:type="spellEnd"/>
+      <w:proofErr w:type="gramEnd"/>
+      <w:r>
+        <w:t>:</w:t>
+      </w:r>
+      <w:r>
+        <w:t xml:space="preserve"> Source port number for TCP (Transmission Control Protocol)</w:t>
+      </w:r>
+      <w:r>
+        <w:rPr>
+          <w:rFonts w:cs="Arial"/>
+          <w:rtl/>
+        </w:rPr>
+        <w:t>.</w:t>
+      </w:r>
+    </w:p>
+    <w:p>
+      <w:pPr>
+        <w:pStyle w:val="a9"/>
+        <w:numPr>
+          <w:ilvl w:val="0"/>
+          <w:numId w:val="5"/>
+        </w:numPr>
+        <w:bidi w:val="0"/>
+      </w:pPr>
+      <w:proofErr w:type="spellStart"/>
+      <w:proofErr w:type="gramStart"/>
+      <w:r>
+        <w:t>tcp.dstport</w:t>
+      </w:r>
+      <w:proofErr w:type="spellEnd"/>
+      <w:proofErr w:type="gramEnd"/>
+      <w:r>
+        <w:t>:</w:t>
+      </w:r>
+      <w:r>
+        <w:t xml:space="preserve"> Destination port number for TCP</w:t>
+      </w:r>
+      <w:r>
+        <w:rPr>
+          <w:rFonts w:cs="Arial"/>
+          <w:rtl/>
+        </w:rPr>
+        <w:t>.</w:t>
+      </w:r>
+    </w:p>
+    <w:p>
+      <w:pPr>
+        <w:pStyle w:val="a9"/>
+        <w:numPr>
+          <w:ilvl w:val="0"/>
+          <w:numId w:val="5"/>
+        </w:numPr>
+        <w:bidi w:val="0"/>
+      </w:pPr>
+      <w:proofErr w:type="spellStart"/>
+      <w:proofErr w:type="gramStart"/>
+      <w:r>
+        <w:t>ip.proto</w:t>
+      </w:r>
+      <w:proofErr w:type="spellEnd"/>
+      <w:proofErr w:type="gramEnd"/>
+      <w:r>
+        <w:t>:</w:t>
+      </w:r>
+      <w:r>
+        <w:t xml:space="preserve"> IP protocol used (e.g., TCP, UDP)</w:t>
+      </w:r>
+      <w:r>
+        <w:rPr>
+          <w:rFonts w:cs="Arial"/>
+          <w:rtl/>
+        </w:rPr>
+        <w:t>.</w:t>
+      </w:r>
+    </w:p>
+    <w:p>
+      <w:pPr>
+        <w:pStyle w:val="a9"/>
+        <w:numPr>
+          <w:ilvl w:val="0"/>
+          <w:numId w:val="5"/>
+        </w:numPr>
+        <w:bidi w:val="0"/>
+      </w:pPr>
+      <w:proofErr w:type="spellStart"/>
+      <w:r>
+        <w:t>frame.len</w:t>
+      </w:r>
+      <w:proofErr w:type="spellEnd"/>
+      <w:r>
+        <w:t>:</w:t>
+      </w:r>
+      <w:r>
+        <w:t xml:space="preserve"> Length of the network frame</w:t>
+      </w:r>
+      <w:r>
+        <w:rPr>
+          <w:rFonts w:cs="Arial"/>
+          <w:rtl/>
+        </w:rPr>
+        <w:t>.</w:t>
+      </w:r>
+    </w:p>
+    <w:p>
+      <w:pPr>
+        <w:pStyle w:val="a9"/>
+        <w:numPr>
+          <w:ilvl w:val="0"/>
+          <w:numId w:val="5"/>
+        </w:numPr>
+        <w:bidi w:val="0"/>
+      </w:pPr>
+      <w:proofErr w:type="spellStart"/>
+      <w:r>
+        <w:t>tcp.flags.syn</w:t>
+      </w:r>
+      <w:proofErr w:type="spellEnd"/>
+      <w:r>
+        <w:t>:</w:t>
+      </w:r>
+      <w:r>
+        <w:t xml:space="preserve"> TCP SYN flag</w:t>
+      </w:r>
+      <w:r>
+        <w:rPr>
+          <w:rFonts w:cs="Arial"/>
+          <w:rtl/>
+        </w:rPr>
+        <w:t>.</w:t>
+      </w:r>
+    </w:p>
+    <w:p>
+      <w:pPr>
+        <w:pStyle w:val="a9"/>
+        <w:numPr>
+          <w:ilvl w:val="0"/>
+          <w:numId w:val="5"/>
+        </w:numPr>
+        <w:bidi w:val="0"/>
+      </w:pPr>
+      <w:proofErr w:type="spellStart"/>
+      <w:proofErr w:type="gramStart"/>
+      <w:r>
+        <w:t>tcp.flags</w:t>
+      </w:r>
+      <w:proofErr w:type="gramEnd"/>
+      <w:r>
+        <w:t>.reset</w:t>
+      </w:r>
+      <w:proofErr w:type="spellEnd"/>
+      <w:r>
+        <w:t>:</w:t>
+      </w:r>
+      <w:r>
+        <w:t xml:space="preserve"> TCP RST flag</w:t>
+      </w:r>
+      <w:r>
+        <w:rPr>
+          <w:rFonts w:cs="Arial"/>
+          <w:rtl/>
+        </w:rPr>
+        <w:t>.</w:t>
+      </w:r>
+    </w:p>
+    <w:p>
+      <w:pPr>
+        <w:pStyle w:val="a9"/>
+        <w:numPr>
+          <w:ilvl w:val="0"/>
+          <w:numId w:val="5"/>
+        </w:numPr>
+        <w:bidi w:val="0"/>
+      </w:pPr>
+      <w:proofErr w:type="spellStart"/>
+      <w:proofErr w:type="gramStart"/>
+      <w:r>
+        <w:t>tcp.flags</w:t>
+      </w:r>
+      <w:proofErr w:type="gramEnd"/>
+      <w:r>
+        <w:t>.push</w:t>
+      </w:r>
+      <w:proofErr w:type="spellEnd"/>
+      <w:r>
+        <w:t>:</w:t>
+      </w:r>
+      <w:r>
+        <w:t xml:space="preserve"> TCP PUSH flag</w:t>
+      </w:r>
+      <w:r>
+        <w:rPr>
+          <w:rFonts w:cs="Arial"/>
+          <w:rtl/>
+        </w:rPr>
+        <w:t>.</w:t>
+      </w:r>
+    </w:p>
+    <w:p>
+      <w:pPr>
+        <w:pStyle w:val="a9"/>
+        <w:numPr>
+          <w:ilvl w:val="0"/>
+          <w:numId w:val="5"/>
+        </w:numPr>
+        <w:bidi w:val="0"/>
+      </w:pPr>
+      <w:proofErr w:type="spellStart"/>
+      <w:r>
+        <w:t>tcp.flags.ack</w:t>
+      </w:r>
+      <w:proofErr w:type="spellEnd"/>
+      <w:r>
+        <w:t>:</w:t>
+      </w:r>
+      <w:r>
+        <w:t xml:space="preserve"> TCP ACK flag</w:t>
+      </w:r>
+      <w:r>
+        <w:rPr>
+          <w:rFonts w:cs="Arial"/>
+          <w:rtl/>
+        </w:rPr>
+        <w:t>.</w:t>
+      </w:r>
+    </w:p>
+    <w:p>
+      <w:pPr>
+        <w:pStyle w:val="a9"/>
+        <w:numPr>
+          <w:ilvl w:val="0"/>
+          <w:numId w:val="5"/>
+        </w:numPr>
+        <w:bidi w:val="0"/>
+      </w:pPr>
+      <w:proofErr w:type="spellStart"/>
+      <w:r>
+        <w:t>ip.flags.mf</w:t>
+      </w:r>
+      <w:proofErr w:type="spellEnd"/>
+      <w:r>
+        <w:t>:</w:t>
+      </w:r>
+      <w:r>
+        <w:t xml:space="preserve"> IP More Fragments flag</w:t>
+      </w:r>
+      <w:r>
+        <w:rPr>
+          <w:rFonts w:cs="Arial"/>
+          <w:rtl/>
+        </w:rPr>
+        <w:t>.</w:t>
+      </w:r>
+    </w:p>
+    <w:p>
+      <w:pPr>
+        <w:pStyle w:val="a9"/>
+        <w:numPr>
+          <w:ilvl w:val="0"/>
+          <w:numId w:val="5"/>
+        </w:numPr>
+        <w:bidi w:val="0"/>
+      </w:pPr>
+      <w:proofErr w:type="spellStart"/>
+      <w:proofErr w:type="gramStart"/>
+      <w:r>
+        <w:t>ip.flags</w:t>
+      </w:r>
+      <w:proofErr w:type="gramEnd"/>
+      <w:r>
+        <w:t>.df</w:t>
+      </w:r>
+      <w:proofErr w:type="spellEnd"/>
+      <w:r>
+        <w:t>:</w:t>
+      </w:r>
+      <w:r>
+        <w:t xml:space="preserve"> IP Do Not Fragment flag</w:t>
+      </w:r>
+      <w:r>
+        <w:rPr>
+          <w:rFonts w:cs="Arial"/>
+          <w:rtl/>
+        </w:rPr>
+        <w:t>.</w:t>
+      </w:r>
+    </w:p>
+    <w:p>
+      <w:pPr>
+        <w:pStyle w:val="a9"/>
+        <w:numPr>
+          <w:ilvl w:val="0"/>
+          <w:numId w:val="5"/>
+        </w:numPr>
+        <w:bidi w:val="0"/>
+      </w:pPr>
+      <w:proofErr w:type="spellStart"/>
+      <w:r>
+        <w:t>ip.flags.rb</w:t>
+      </w:r>
+      <w:proofErr w:type="spellEnd"/>
+      <w:r>
+        <w:t>:</w:t>
+      </w:r>
+      <w:r>
+        <w:t xml:space="preserve"> Reserved bits in the IP header</w:t>
+      </w:r>
+      <w:r>
+        <w:rPr>
+          <w:rFonts w:cs="Arial"/>
+          <w:rtl/>
+        </w:rPr>
+        <w:t>.</w:t>
+      </w:r>
+    </w:p>
+    <w:p>
+      <w:pPr>
+        <w:pStyle w:val="a9"/>
+        <w:numPr>
+          <w:ilvl w:val="0"/>
+          <w:numId w:val="5"/>
+        </w:numPr>
+        <w:bidi w:val="0"/>
+      </w:pPr>
+      <w:proofErr w:type="spellStart"/>
+      <w:r>
+        <w:t>tcp.seq</w:t>
+      </w:r>
+      <w:proofErr w:type="spellEnd"/>
+      <w:r>
+        <w:t>:</w:t>
+      </w:r>
+      <w:r>
+        <w:t xml:space="preserve"> TCP sequence number</w:t>
+      </w:r>
+      <w:r>
+        <w:rPr>
+          <w:rFonts w:cs="Arial"/>
+          <w:rtl/>
+        </w:rPr>
+        <w:t>.</w:t>
+      </w:r>
+    </w:p>
+    <w:p>
+      <w:pPr>
+        <w:pStyle w:val="a9"/>
+        <w:numPr>
+          <w:ilvl w:val="0"/>
+          <w:numId w:val="5"/>
+        </w:numPr>
+        <w:bidi w:val="0"/>
+      </w:pPr>
+      <w:proofErr w:type="spellStart"/>
+      <w:r>
+        <w:t>tcp.ack</w:t>
+      </w:r>
+      <w:proofErr w:type="spellEnd"/>
+      <w:r>
+        <w:t>:</w:t>
+      </w:r>
+      <w:r>
+        <w:t xml:space="preserve"> TCP acknowledgment number</w:t>
+      </w:r>
+      <w:r>
+        <w:rPr>
+          <w:rFonts w:cs="Arial"/>
+          <w:rtl/>
+        </w:rPr>
+        <w:t>.</w:t>
+      </w:r>
+    </w:p>
+    <w:p>
+      <w:pPr>
+        <w:pStyle w:val="a9"/>
+        <w:numPr>
+          <w:ilvl w:val="0"/>
+          <w:numId w:val="5"/>
+        </w:numPr>
+        <w:bidi w:val="0"/>
+      </w:pPr>
+      <w:proofErr w:type="spellStart"/>
+      <w:proofErr w:type="gramStart"/>
+      <w:r>
+        <w:t>frame.time</w:t>
+      </w:r>
+      <w:proofErr w:type="spellEnd"/>
+      <w:proofErr w:type="gramEnd"/>
+      <w:r>
+        <w:t>:</w:t>
+      </w:r>
+      <w:r>
+        <w:t xml:space="preserve"> Timestamp of the network frame</w:t>
+      </w:r>
+      <w:r>
+        <w:rPr>
+          <w:rFonts w:cs="Arial"/>
+          <w:rtl/>
+        </w:rPr>
+        <w:t>.</w:t>
+      </w:r>
+    </w:p>
+    <w:p>
+      <w:pPr>
+        <w:pStyle w:val="a9"/>
+        <w:numPr>
+          <w:ilvl w:val="0"/>
+          <w:numId w:val="5"/>
+        </w:numPr>
+        <w:bidi w:val="0"/>
+      </w:pPr>
+      <w:r>
+        <w:t>Packets</w:t>
+      </w:r>
+      <w:r>
+        <w:t>:</w:t>
+      </w:r>
+      <w:r>
+        <w:t xml:space="preserve"> Number of packets in the network frame</w:t>
+      </w:r>
+      <w:r>
+        <w:rPr>
+          <w:rFonts w:cs="Arial"/>
+          <w:rtl/>
+        </w:rPr>
+        <w:t>.</w:t>
+      </w:r>
+    </w:p>
+    <w:p>
+      <w:pPr>
+        <w:pStyle w:val="a9"/>
+        <w:numPr>
+          <w:ilvl w:val="0"/>
+          <w:numId w:val="5"/>
+        </w:numPr>
+        <w:bidi w:val="0"/>
+      </w:pPr>
+      <w:r>
+        <w:t>Bytes</w:t>
+      </w:r>
+      <w:r>
+        <w:t>:</w:t>
+      </w:r>
+      <w:r>
+        <w:t xml:space="preserve"> Number of bytes in the network frame</w:t>
+      </w:r>
+      <w:r>
+        <w:rPr>
+          <w:rFonts w:cs="Arial"/>
+          <w:rtl/>
+        </w:rPr>
+        <w:t>.</w:t>
+      </w:r>
+    </w:p>
+    <w:p>
+      <w:pPr>
+        <w:pStyle w:val="a9"/>
+        <w:numPr>
+          <w:ilvl w:val="0"/>
+          <w:numId w:val="5"/>
+        </w:numPr>
+        <w:bidi w:val="0"/>
+      </w:pPr>
+      <w:r>
+        <w:t>Tx Packets</w:t>
+      </w:r>
+      <w:r>
+        <w:t>:</w:t>
+      </w:r>
+      <w:r>
+        <w:t xml:space="preserve"> Number of transmitted packets</w:t>
+      </w:r>
+      <w:r>
+        <w:rPr>
+          <w:rFonts w:cs="Arial"/>
+          <w:rtl/>
+        </w:rPr>
+        <w:t>.</w:t>
+      </w:r>
+    </w:p>
+    <w:p>
+      <w:pPr>
+        <w:pStyle w:val="a9"/>
+        <w:numPr>
+          <w:ilvl w:val="0"/>
+          <w:numId w:val="5"/>
+        </w:numPr>
+        <w:bidi w:val="0"/>
+      </w:pPr>
+      <w:r>
+        <w:lastRenderedPageBreak/>
+        <w:t>Tx Bytes</w:t>
+      </w:r>
+      <w:r>
+        <w:t>:</w:t>
+      </w:r>
+      <w:r>
+        <w:t xml:space="preserve"> Number of transmitted bytes</w:t>
+      </w:r>
+      <w:r>
+        <w:rPr>
+          <w:rFonts w:cs="Arial"/>
+          <w:rtl/>
+        </w:rPr>
+        <w:t>.</w:t>
+      </w:r>
+    </w:p>
+    <w:p>
+      <w:pPr>
+        <w:pStyle w:val="a9"/>
+        <w:numPr>
+          <w:ilvl w:val="0"/>
+          <w:numId w:val="5"/>
+        </w:numPr>
+        <w:bidi w:val="0"/>
+      </w:pPr>
+      <w:r>
+        <w:t>Rx Packets</w:t>
+      </w:r>
+      <w:r>
+        <w:t>:</w:t>
+      </w:r>
+      <w:r>
+        <w:t xml:space="preserve"> Number of received packets</w:t>
+      </w:r>
+      <w:r>
+        <w:rPr>
+          <w:rFonts w:cs="Arial"/>
+          <w:rtl/>
+        </w:rPr>
+        <w:t>.</w:t>
+      </w:r>
+    </w:p>
+    <w:p>
+      <w:pPr>
+        <w:pStyle w:val="a9"/>
+        <w:numPr>
+          <w:ilvl w:val="0"/>
+          <w:numId w:val="5"/>
+        </w:numPr>
+        <w:bidi w:val="0"/>
+      </w:pPr>
+      <w:r>
+        <w:t>Rx Bytes</w:t>
+      </w:r>
+      <w:r>
+        <w:t>:</w:t>
+      </w:r>
+      <w:r>
+        <w:t xml:space="preserve"> Number of received bytes</w:t>
+      </w:r>
+      <w:r>
+        <w:rPr>
+          <w:rFonts w:cs="Arial"/>
+          <w:rtl/>
+        </w:rPr>
+        <w:t>.</w:t>
+      </w:r>
+    </w:p>
+    <w:p>
+      <w:pPr>
+        <w:pStyle w:val="a9"/>
+        <w:numPr>
+          <w:ilvl w:val="0"/>
+          <w:numId w:val="5"/>
+        </w:numPr>
+        <w:bidi w:val="0"/>
+      </w:pPr>
+      <w:r>
+        <w:t>Label</w:t>
+      </w:r>
+      <w:r>
+        <w:t>:</w:t>
+      </w:r>
+      <w:r>
+        <w:t xml:space="preserve"> The label or category assigned to the network event (e.g., 'DDoS-PSH-ACK', 'Benign', 'DDoS-ACK').</w:t>
+      </w:r>
+    </w:p>
+    <w:p>
+      <w:pPr>
+        <w:pStyle w:val="a9"/>
+        <w:bidi w:val="0"/>
+      </w:pPr>
+    </w:p>
+    <w:p>
+      <w:pPr>
+        <w:pStyle w:val="a9"/>
+        <w:numPr>
+          <w:ilvl w:val="0"/>
+          <w:numId w:val="3"/>
+        </w:numPr>
+        <w:bidi w:val="0"/>
+      </w:pPr>
+      <w:r>
+        <w:t xml:space="preserve">Data Preprocessing </w:t>
+      </w:r>
+    </w:p>
+    <w:p>
+      <w:pPr>
+        <w:pStyle w:val="a9"/>
+        <w:bidi w:val="0"/>
+      </w:pPr>
+      <w:r>
+        <w:t>Clean the data to ensure it is suitable for analysis, including</w:t>
+      </w:r>
+      <w:r>
+        <w:rPr>
+          <w:rFonts w:cs="Arial"/>
+          <w:rtl/>
+        </w:rPr>
+        <w:t>:</w:t>
+      </w:r>
+    </w:p>
+    <w:p>
+      <w:pPr>
+        <w:pStyle w:val="a9"/>
+        <w:bidi w:val="0"/>
+      </w:pPr>
+      <w:r>
+        <w:t>o Handling missing values</w:t>
+      </w:r>
+      <w:r>
+        <w:rPr>
+          <w:rFonts w:cs="Arial"/>
+          <w:rtl/>
+        </w:rPr>
+        <w:t>.</w:t>
+      </w:r>
+    </w:p>
+    <w:p>
+      <w:pPr>
+        <w:pStyle w:val="a9"/>
+        <w:bidi w:val="0"/>
+      </w:pPr>
+      <w:r>
+        <w:t>o Removing duplicates</w:t>
+      </w:r>
+      <w:r>
+        <w:rPr>
+          <w:rFonts w:cs="Arial"/>
+          <w:rtl/>
+        </w:rPr>
+        <w:t>.</w:t>
+      </w:r>
+    </w:p>
+    <w:p>
+      <w:pPr>
+        <w:pStyle w:val="a9"/>
+        <w:bidi w:val="0"/>
+      </w:pPr>
+      <w:r>
+        <w:t>o Resolving inconsistencies.</w:t>
+      </w:r>
+    </w:p>
+    <w:p>
+      <w:pPr>
+        <w:pStyle w:val="a9"/>
+        <w:bidi w:val="0"/>
+      </w:pPr>
+    </w:p>
+    <w:p>
+      <w:pPr>
+        <w:pStyle w:val="a9"/>
+        <w:bidi w:val="0"/>
+      </w:pPr>
+      <w:r>
+        <w:t>Perform data transformation</w:t>
+      </w:r>
+      <w:r>
+        <w:rPr>
+          <w:rFonts w:cs="Arial"/>
+          <w:rtl/>
+        </w:rPr>
+        <w:t>:</w:t>
+      </w:r>
+    </w:p>
+    <w:p>
+      <w:pPr>
+        <w:pStyle w:val="a9"/>
+        <w:bidi w:val="0"/>
+      </w:pPr>
+      <w:r>
+        <w:t>o Normalize or standardize features</w:t>
+      </w:r>
+      <w:r>
+        <w:rPr>
+          <w:rFonts w:cs="Arial"/>
+          <w:rtl/>
+        </w:rPr>
+        <w:t>.</w:t>
+      </w:r>
+    </w:p>
+    <w:p>
+      <w:pPr>
+        <w:pStyle w:val="a9"/>
+        <w:bidi w:val="0"/>
+      </w:pPr>
+      <w:r>
+        <w:t>o Encode categorical variables (e.g., one-hot encoding, label encoding)</w:t>
+      </w:r>
+      <w:r>
+        <w:rPr>
+          <w:rFonts w:cs="Arial"/>
+          <w:rtl/>
+        </w:rPr>
+        <w:t>.</w:t>
+      </w:r>
+    </w:p>
+    <w:p>
+      <w:pPr>
+        <w:pStyle w:val="a9"/>
+        <w:bidi w:val="0"/>
+      </w:pPr>
+      <w:r>
+        <w:t xml:space="preserve">o Address class imbalance using techniques like oversampling or </w:t>
+      </w:r>
+      <w:proofErr w:type="spellStart"/>
+      <w:r>
+        <w:t>undersampling</w:t>
+      </w:r>
+      <w:proofErr w:type="spellEnd"/>
+      <w:r>
+        <w:t>.</w:t>
+      </w:r>
+    </w:p>
+    <w:p>
+      <w:pPr>
+        <w:pStyle w:val="a9"/>
+        <w:bidi w:val="0"/>
+      </w:pPr>
+    </w:p>
+    <w:p>
+      <w:pPr>
+        <w:pStyle w:val="a9"/>
+        <w:bidi w:val="0"/>
+      </w:pPr>
+      <w:r>
+        <w:t>All this happens in the code.</w:t>
+      </w:r>
+    </w:p>
+    <w:p>
+      <w:pPr>
+        <w:pStyle w:val="a9"/>
+        <w:bidi w:val="0"/>
+      </w:pPr>
+    </w:p>
+    <w:p>
+      <w:pPr>
+        <w:pStyle w:val="a9"/>
+        <w:bidi w:val="0"/>
+      </w:pPr>
+    </w:p>
+    <w:p>
+      <w:pPr>
+        <w:pStyle w:val="a9"/>
+        <w:numPr>
+          <w:ilvl w:val="0"/>
+          <w:numId w:val="3"/>
+        </w:numPr>
+        <w:bidi w:val="0"/>
+      </w:pPr>
+      <w:r>
+        <w:t>Exploratory Data Analysis (EDA)</w:t>
+      </w:r>
+    </w:p>
+    <w:p>
+      <w:pPr>
+        <w:bidi w:val="0"/>
+        <w:ind w:left="360"/>
+      </w:pPr>
+      <w:r>
+        <w:t>• Conduct an exploratory analysis to gain insights into the data:</w:t>
+      </w:r>
+    </w:p>
+    <w:p>
+      <w:pPr>
+        <w:bidi w:val="0"/>
+        <w:ind w:left="360"/>
+      </w:pPr>
+      <w:proofErr w:type="gramStart"/>
+      <w:r>
+        <w:t>o Visualize</w:t>
+      </w:r>
+      <w:proofErr w:type="gramEnd"/>
+      <w:r>
+        <w:t xml:space="preserve"> feature distributions and relationships.</w:t>
+      </w:r>
+    </w:p>
+    <w:p>
+      <w:pPr>
+        <w:bidi w:val="0"/>
+        <w:ind w:left="360"/>
+      </w:pPr>
+      <w:r>
+        <w:t>o Use correlation analysis to identify important features.</w:t>
+      </w:r>
+    </w:p>
+    <w:p>
+      <w:pPr>
+        <w:bidi w:val="0"/>
+        <w:ind w:left="360"/>
+      </w:pPr>
+      <w:r>
+        <w:t>o Detect and address outliers or anomalies.</w:t>
+      </w:r>
+    </w:p>
+    <w:p>
+      <w:pPr>
+        <w:bidi w:val="0"/>
+        <w:ind w:left="360"/>
+      </w:pPr>
+      <w:r>
+        <w:t>• Summarize key findings to guide model development.</w:t>
+      </w:r>
+    </w:p>
+    <w:p>
+      <w:pPr>
+        <w:pStyle w:val="a9"/>
+        <w:bidi w:val="0"/>
+      </w:pPr>
+      <w:r>
+        <w:t>All this happens in the code.</w:t>
+      </w:r>
+    </w:p>
+    <w:p>
+      <w:pPr>
+        <w:bidi w:val="0"/>
+        <w:ind w:left="360"/>
+      </w:pPr>
+    </w:p>
+    <w:p>
+      <w:pPr>
+        <w:pStyle w:val="a9"/>
+        <w:numPr>
+          <w:ilvl w:val="0"/>
+          <w:numId w:val="3"/>
+        </w:numPr>
+        <w:bidi w:val="0"/>
+      </w:pPr>
+      <w:r>
+        <w:t>Feature Engineering</w:t>
+      </w:r>
+    </w:p>
+    <w:p>
+      <w:pPr>
+        <w:bidi w:val="0"/>
+        <w:ind w:left="360"/>
+      </w:pPr>
+      <w:r>
+        <w:t>• Select and/or create new features that enhance model performance.</w:t>
+      </w:r>
+    </w:p>
+    <w:p>
+      <w:pPr>
+        <w:bidi w:val="0"/>
+        <w:ind w:left="360"/>
+      </w:pPr>
+      <w:r>
+        <w:t>o Example: From timestamps, extract features like time of day or day of the week.</w:t>
+      </w:r>
+    </w:p>
+    <w:p>
+      <w:pPr>
+        <w:bidi w:val="0"/>
+        <w:ind w:left="360"/>
+      </w:pPr>
+      <w:r>
+        <w:t>• Perform dimensionality reduction if necessary (e.g., PCA, t-SNE)</w:t>
+      </w:r>
+    </w:p>
+    <w:p>
+      <w:pPr>
+        <w:bidi w:val="0"/>
+        <w:ind w:left="360"/>
+      </w:pPr>
+    </w:p>
+    <w:p>
+      <w:pPr>
+        <w:bidi w:val="0"/>
+        <w:ind w:left="360"/>
+      </w:pPr>
+    </w:p>
     <w:sectPr>
       <w:pgSz w:w="11906" w:h="16838"/>
       <w:pgMar w:top="1440" w:right="1800" w:bottom="1440" w:left="1800" w:header="708" w:footer="708" w:gutter="0"/>
@@ -1270,6 +2411,208 @@
 <file path=word/numbering.xml><?xml version="1.0" encoding="utf-8"?>
 <w:numbering xmlns:wpc="http://schemas.microsoft.com/office/word/2010/wordprocessingCanvas" xmlns:cx="http://schemas.microsoft.com/office/drawing/2014/chartex" xmlns:cx1="http://schemas.microsoft.com/office/drawing/2015/9/8/chartex" xmlns:cx2="http://schemas.microsoft.com/office/drawing/2015/10/21/chartex" xmlns:cx3="http://schemas.microsoft.com/office/drawing/2016/5/9/chartex" xmlns:cx4="http://schemas.microsoft.com/office/drawing/2016/5/10/chartex" xmlns:cx5="http://schemas.microsoft.com/office/drawing/2016/5/11/chartex" xmlns:cx6="http://schemas.microsoft.com/office/drawing/2016/5/12/chartex" xmlns:cx7="http://schemas.microsoft.com/office/drawing/2016/5/13/chartex" xmlns:cx8="http://schemas.microsoft.com/office/drawing/2016/5/14/chartex" xmlns:mc="http://schemas.openxmlformats.org/markup-compatibility/2006" xmlns:aink="http://schemas.microsoft.com/office/drawing/2016/ink" xmlns:am3d="http://schemas.microsoft.com/office/drawing/2017/model3d" xmlns:o="urn:schemas-microsoft-com:office:office" xmlns:oel="http://schemas.microsoft.com/office/2019/extlst" xmlns:r="http://schemas.openxmlformats.org/officeDocument/2006/relationships" xmlns:m="http://schemas.openxmlformats.org/officeDocument/2006/math" xmlns:v="urn:schemas-microsoft-com:vml" xmlns:wp14="http://schemas.microsoft.com/office/word/2010/wordprocessingDrawing" xmlns:wp="http://schemas.openxmlformats.org/drawingml/2006/wordprocessingDrawing" xmlns:w10="urn:schemas-microsoft-com:office:word" xmlns:w="http://schemas.openxmlformats.org/wordprocessingml/2006/main" xmlns:w14="http://schemas.microsoft.com/office/word/2010/wordml" xmlns:w15="http://schemas.microsoft.com/office/word/2012/wordml" xmlns:w16cex="http://schemas.microsoft.com/office/word/2018/wordml/cex" xmlns:w16cid="http://schemas.microsoft.com/office/word/2016/wordml/cid" xmlns:w16="http://schemas.microsoft.com/office/word/2018/wordml" xmlns:w16du="http://schemas.microsoft.com/office/word/2023/wordml/word16du" xmlns:w16sdtdh="http://schemas.microsoft.com/office/word/2020/wordml/sdtdatahash" xmlns:w16se="http://schemas.microsoft.com/office/word/2015/wordml/symex" xmlns:wpg="http://schemas.microsoft.com/office/word/2010/wordprocessingGroup" xmlns:wpi="http://schemas.microsoft.com/office/word/2010/wordprocessingInk" xmlns:wne="http://schemas.microsoft.com/office/word/2006/wordml" xmlns:wps="http://schemas.microsoft.com/office/word/2010/wordprocessingShape" mc:Ignorable="w14 w15 w16se w16cid w16 w16cex w16sdtdh w16du wp14">
   <w:abstractNum w:abstractNumId="0" w15:restartNumberingAfterBreak="0">
+    <w:nsid w:val="20AB7FA0"/>
+    <w:multiLevelType w:val="hybridMultilevel"/>
+    <w:tmpl w:val="05FCE810"/>
+    <w:lvl w:ilvl="0" w:tplc="04090001">
+      <w:start w:val="1"/>
+      <w:numFmt w:val="bullet"/>
+      <w:lvlText w:val=""/>
+      <w:lvlJc w:val="left"/>
+      <w:pPr>
+        <w:ind w:left="1440" w:hanging="360"/>
+      </w:pPr>
+      <w:rPr>
+        <w:rFonts w:ascii="Symbol" w:hAnsi="Symbol" w:hint="default"/>
+      </w:rPr>
+    </w:lvl>
+    <w:lvl w:ilvl="1" w:tplc="04090003" w:tentative="1">
+      <w:start w:val="1"/>
+      <w:numFmt w:val="bullet"/>
+      <w:lvlText w:val="o"/>
+      <w:lvlJc w:val="left"/>
+      <w:pPr>
+        <w:ind w:left="2160" w:hanging="360"/>
+      </w:pPr>
+      <w:rPr>
+        <w:rFonts w:ascii="Courier New" w:hAnsi="Courier New" w:cs="Courier New" w:hint="default"/>
+      </w:rPr>
+    </w:lvl>
+    <w:lvl w:ilvl="2" w:tplc="04090005" w:tentative="1">
+      <w:start w:val="1"/>
+      <w:numFmt w:val="bullet"/>
+      <w:lvlText w:val=""/>
+      <w:lvlJc w:val="left"/>
+      <w:pPr>
+        <w:ind w:left="2880" w:hanging="360"/>
+      </w:pPr>
+      <w:rPr>
+        <w:rFonts w:ascii="Wingdings" w:hAnsi="Wingdings" w:hint="default"/>
+      </w:rPr>
+    </w:lvl>
+    <w:lvl w:ilvl="3" w:tplc="04090001" w:tentative="1">
+      <w:start w:val="1"/>
+      <w:numFmt w:val="bullet"/>
+      <w:lvlText w:val=""/>
+      <w:lvlJc w:val="left"/>
+      <w:pPr>
+        <w:ind w:left="3600" w:hanging="360"/>
+      </w:pPr>
+      <w:rPr>
+        <w:rFonts w:ascii="Symbol" w:hAnsi="Symbol" w:hint="default"/>
+      </w:rPr>
+    </w:lvl>
+    <w:lvl w:ilvl="4" w:tplc="04090003" w:tentative="1">
+      <w:start w:val="1"/>
+      <w:numFmt w:val="bullet"/>
+      <w:lvlText w:val="o"/>
+      <w:lvlJc w:val="left"/>
+      <w:pPr>
+        <w:ind w:left="4320" w:hanging="360"/>
+      </w:pPr>
+      <w:rPr>
+        <w:rFonts w:ascii="Courier New" w:hAnsi="Courier New" w:cs="Courier New" w:hint="default"/>
+      </w:rPr>
+    </w:lvl>
+    <w:lvl w:ilvl="5" w:tplc="04090005" w:tentative="1">
+      <w:start w:val="1"/>
+      <w:numFmt w:val="bullet"/>
+      <w:lvlText w:val=""/>
+      <w:lvlJc w:val="left"/>
+      <w:pPr>
+        <w:ind w:left="5040" w:hanging="360"/>
+      </w:pPr>
+      <w:rPr>
+        <w:rFonts w:ascii="Wingdings" w:hAnsi="Wingdings" w:hint="default"/>
+      </w:rPr>
+    </w:lvl>
+    <w:lvl w:ilvl="6" w:tplc="04090001" w:tentative="1">
+      <w:start w:val="1"/>
+      <w:numFmt w:val="bullet"/>
+      <w:lvlText w:val=""/>
+      <w:lvlJc w:val="left"/>
+      <w:pPr>
+        <w:ind w:left="5760" w:hanging="360"/>
+      </w:pPr>
+      <w:rPr>
+        <w:rFonts w:ascii="Symbol" w:hAnsi="Symbol" w:hint="default"/>
+      </w:rPr>
+    </w:lvl>
+    <w:lvl w:ilvl="7" w:tplc="04090003" w:tentative="1">
+      <w:start w:val="1"/>
+      <w:numFmt w:val="bullet"/>
+      <w:lvlText w:val="o"/>
+      <w:lvlJc w:val="left"/>
+      <w:pPr>
+        <w:ind w:left="6480" w:hanging="360"/>
+      </w:pPr>
+      <w:rPr>
+        <w:rFonts w:ascii="Courier New" w:hAnsi="Courier New" w:cs="Courier New" w:hint="default"/>
+      </w:rPr>
+    </w:lvl>
+    <w:lvl w:ilvl="8" w:tplc="04090005" w:tentative="1">
+      <w:start w:val="1"/>
+      <w:numFmt w:val="bullet"/>
+      <w:lvlText w:val=""/>
+      <w:lvlJc w:val="left"/>
+      <w:pPr>
+        <w:ind w:left="7200" w:hanging="360"/>
+      </w:pPr>
+      <w:rPr>
+        <w:rFonts w:ascii="Wingdings" w:hAnsi="Wingdings" w:hint="default"/>
+      </w:rPr>
+    </w:lvl>
+  </w:abstractNum>
+  <w:abstractNum w:abstractNumId="1" w15:restartNumberingAfterBreak="0">
+    <w:nsid w:val="24E813A6"/>
+    <w:multiLevelType w:val="hybridMultilevel"/>
+    <w:tmpl w:val="B9A6CFA2"/>
+    <w:lvl w:ilvl="0" w:tplc="6706B148">
+      <w:start w:val="1"/>
+      <w:numFmt w:val="lowerRoman"/>
+      <w:lvlText w:val="%1."/>
+      <w:lvlJc w:val="left"/>
+      <w:pPr>
+        <w:ind w:left="1080" w:hanging="720"/>
+      </w:pPr>
+      <w:rPr>
+        <w:rFonts w:hint="default"/>
+      </w:rPr>
+    </w:lvl>
+    <w:lvl w:ilvl="1" w:tplc="04090019" w:tentative="1">
+      <w:start w:val="1"/>
+      <w:numFmt w:val="lowerLetter"/>
+      <w:lvlText w:val="%2."/>
+      <w:lvlJc w:val="left"/>
+      <w:pPr>
+        <w:ind w:left="1440" w:hanging="360"/>
+      </w:pPr>
+    </w:lvl>
+    <w:lvl w:ilvl="2" w:tplc="0409001B" w:tentative="1">
+      <w:start w:val="1"/>
+      <w:numFmt w:val="lowerRoman"/>
+      <w:lvlText w:val="%3."/>
+      <w:lvlJc w:val="right"/>
+      <w:pPr>
+        <w:ind w:left="2160" w:hanging="180"/>
+      </w:pPr>
+    </w:lvl>
+    <w:lvl w:ilvl="3" w:tplc="0409000F" w:tentative="1">
+      <w:start w:val="1"/>
+      <w:numFmt w:val="decimal"/>
+      <w:lvlText w:val="%4."/>
+      <w:lvlJc w:val="left"/>
+      <w:pPr>
+        <w:ind w:left="2880" w:hanging="360"/>
+      </w:pPr>
+    </w:lvl>
+    <w:lvl w:ilvl="4" w:tplc="04090019" w:tentative="1">
+      <w:start w:val="1"/>
+      <w:numFmt w:val="lowerLetter"/>
+      <w:lvlText w:val="%5."/>
+      <w:lvlJc w:val="left"/>
+      <w:pPr>
+        <w:ind w:left="3600" w:hanging="360"/>
+      </w:pPr>
+    </w:lvl>
+    <w:lvl w:ilvl="5" w:tplc="0409001B" w:tentative="1">
+      <w:start w:val="1"/>
+      <w:numFmt w:val="lowerRoman"/>
+      <w:lvlText w:val="%6."/>
+      <w:lvlJc w:val="right"/>
+      <w:pPr>
+        <w:ind w:left="4320" w:hanging="180"/>
+      </w:pPr>
+    </w:lvl>
+    <w:lvl w:ilvl="6" w:tplc="0409000F" w:tentative="1">
+      <w:start w:val="1"/>
+      <w:numFmt w:val="decimal"/>
+      <w:lvlText w:val="%7."/>
+      <w:lvlJc w:val="left"/>
+      <w:pPr>
+        <w:ind w:left="5040" w:hanging="360"/>
+      </w:pPr>
+    </w:lvl>
+    <w:lvl w:ilvl="7" w:tplc="04090019" w:tentative="1">
+      <w:start w:val="1"/>
+      <w:numFmt w:val="lowerLetter"/>
+      <w:lvlText w:val="%8."/>
+      <w:lvlJc w:val="left"/>
+      <w:pPr>
+        <w:ind w:left="5760" w:hanging="360"/>
+      </w:pPr>
+    </w:lvl>
+    <w:lvl w:ilvl="8" w:tplc="0409001B" w:tentative="1">
+      <w:start w:val="1"/>
+      <w:numFmt w:val="lowerRoman"/>
+      <w:lvlText w:val="%9."/>
+      <w:lvlJc w:val="right"/>
+      <w:pPr>
+        <w:ind w:left="6480" w:hanging="180"/>
+      </w:pPr>
+    </w:lvl>
+  </w:abstractNum>
+  <w:abstractNum w:abstractNumId="2" w15:restartNumberingAfterBreak="0">
     <w:nsid w:val="2EA524B3"/>
     <w:multiLevelType w:val="multilevel"/>
     <w:tmpl w:val="453A2808"/>
@@ -1386,7 +2729,7 @@
       </w:pPr>
     </w:lvl>
   </w:abstractNum>
-  <w:abstractNum w:abstractNumId="1" w15:restartNumberingAfterBreak="0">
+  <w:abstractNum w:abstractNumId="3" w15:restartNumberingAfterBreak="0">
     <w:nsid w:val="4B776205"/>
     <w:multiLevelType w:val="multilevel"/>
     <w:tmpl w:val="704EED4E"/>
@@ -1503,11 +2846,109 @@
       </w:pPr>
     </w:lvl>
   </w:abstractNum>
+  <w:abstractNum w:abstractNumId="4" w15:restartNumberingAfterBreak="0">
+    <w:nsid w:val="65B23870"/>
+    <w:multiLevelType w:val="hybridMultilevel"/>
+    <w:tmpl w:val="547476C6"/>
+    <w:lvl w:ilvl="0" w:tplc="0409000F">
+      <w:start w:val="1"/>
+      <w:numFmt w:val="decimal"/>
+      <w:lvlText w:val="%1."/>
+      <w:lvlJc w:val="left"/>
+      <w:pPr>
+        <w:ind w:left="720" w:hanging="360"/>
+      </w:pPr>
+      <w:rPr>
+        <w:rFonts w:hint="default"/>
+      </w:rPr>
+    </w:lvl>
+    <w:lvl w:ilvl="1" w:tplc="04090019" w:tentative="1">
+      <w:start w:val="1"/>
+      <w:numFmt w:val="lowerLetter"/>
+      <w:lvlText w:val="%2."/>
+      <w:lvlJc w:val="left"/>
+      <w:pPr>
+        <w:ind w:left="1440" w:hanging="360"/>
+      </w:pPr>
+    </w:lvl>
+    <w:lvl w:ilvl="2" w:tplc="0409001B" w:tentative="1">
+      <w:start w:val="1"/>
+      <w:numFmt w:val="lowerRoman"/>
+      <w:lvlText w:val="%3."/>
+      <w:lvlJc w:val="right"/>
+      <w:pPr>
+        <w:ind w:left="2160" w:hanging="180"/>
+      </w:pPr>
+    </w:lvl>
+    <w:lvl w:ilvl="3" w:tplc="0409000F" w:tentative="1">
+      <w:start w:val="1"/>
+      <w:numFmt w:val="decimal"/>
+      <w:lvlText w:val="%4."/>
+      <w:lvlJc w:val="left"/>
+      <w:pPr>
+        <w:ind w:left="2880" w:hanging="360"/>
+      </w:pPr>
+    </w:lvl>
+    <w:lvl w:ilvl="4" w:tplc="04090019" w:tentative="1">
+      <w:start w:val="1"/>
+      <w:numFmt w:val="lowerLetter"/>
+      <w:lvlText w:val="%5."/>
+      <w:lvlJc w:val="left"/>
+      <w:pPr>
+        <w:ind w:left="3600" w:hanging="360"/>
+      </w:pPr>
+    </w:lvl>
+    <w:lvl w:ilvl="5" w:tplc="0409001B" w:tentative="1">
+      <w:start w:val="1"/>
+      <w:numFmt w:val="lowerRoman"/>
+      <w:lvlText w:val="%6."/>
+      <w:lvlJc w:val="right"/>
+      <w:pPr>
+        <w:ind w:left="4320" w:hanging="180"/>
+      </w:pPr>
+    </w:lvl>
+    <w:lvl w:ilvl="6" w:tplc="0409000F" w:tentative="1">
+      <w:start w:val="1"/>
+      <w:numFmt w:val="decimal"/>
+      <w:lvlText w:val="%7."/>
+      <w:lvlJc w:val="left"/>
+      <w:pPr>
+        <w:ind w:left="5040" w:hanging="360"/>
+      </w:pPr>
+    </w:lvl>
+    <w:lvl w:ilvl="7" w:tplc="04090019" w:tentative="1">
+      <w:start w:val="1"/>
+      <w:numFmt w:val="lowerLetter"/>
+      <w:lvlText w:val="%8."/>
+      <w:lvlJc w:val="left"/>
+      <w:pPr>
+        <w:ind w:left="5760" w:hanging="360"/>
+      </w:pPr>
+    </w:lvl>
+    <w:lvl w:ilvl="8" w:tplc="0409001B" w:tentative="1">
+      <w:start w:val="1"/>
+      <w:numFmt w:val="lowerRoman"/>
+      <w:lvlText w:val="%9."/>
+      <w:lvlJc w:val="right"/>
+      <w:pPr>
+        <w:ind w:left="6480" w:hanging="180"/>
+      </w:pPr>
+    </w:lvl>
+  </w:abstractNum>
   <w:num w:numId="1" w16cid:durableId="257979945">
-    <w:abstractNumId w:val="0"/>
+    <w:abstractNumId w:val="2"/>
   </w:num>
   <w:num w:numId="2" w16cid:durableId="969822642">
+    <w:abstractNumId w:val="3"/>
+  </w:num>
+  <w:num w:numId="3" w16cid:durableId="1934968050">
+    <w:abstractNumId w:val="4"/>
+  </w:num>
+  <w:num w:numId="4" w16cid:durableId="552695993">
     <w:abstractNumId w:val="1"/>
+  </w:num>
+  <w:num w:numId="5" w16cid:durableId="2023631164">
+    <w:abstractNumId w:val="0"/>
   </w:num>
 </w:numbering>
 </file>
@@ -2115,7 +3556,6 @@
   <w:style w:type="character" w:default="1" w:styleId="a0">
     <w:name w:val="Default Paragraph Font"/>
     <w:uiPriority w:val="1"/>
-    <w:semiHidden/>
     <w:unhideWhenUsed/>
   </w:style>
   <w:style w:type="table" w:default="1" w:styleId="a1">
@@ -2762,6 +4202,15 @@
 </file>
 
 <file path=customXml/item1.xml><?xml version="1.0" encoding="utf-8"?>
+<?mso-contentType ?>
+<FormTemplates xmlns="http://schemas.microsoft.com/sharepoint/v3/contenttype/forms">
+  <Display>DocumentLibraryForm</Display>
+  <Edit>DocumentLibraryForm</Edit>
+  <New>DocumentLibraryForm</New>
+</FormTemplates>
+</file>
+
+<file path=customXml/item2.xml><?xml version="1.0" encoding="utf-8"?>
 <ct:contentTypeSchema xmlns:ct="http://schemas.microsoft.com/office/2006/metadata/contentType" xmlns:ma="http://schemas.microsoft.com/office/2006/metadata/properties/metaAttributes" ct:_="" ma:_="" ma:contentTypeName="מסמך" ma:contentTypeID="0x010100C95787E516EF744C9E4032AA41055E40" ma:contentTypeVersion="1" ma:contentTypeDescription="צור מסמך חדש." ma:contentTypeScope="" ma:versionID="0240f9afbd5a0153dfa02d03c9fac95f">
   <xsd:schema xmlns:xsd="http://www.w3.org/2001/XMLSchema" xmlns:xs="http://www.w3.org/2001/XMLSchema" xmlns:p="http://schemas.microsoft.com/office/2006/metadata/properties" xmlns:ns3="5f3e250c-8523-40ba-83d1-afab17626a09" targetNamespace="http://schemas.microsoft.com/office/2006/metadata/properties" ma:root="true" ma:fieldsID="67ddd1522b60b1f740b8ce03229d5fe8" ns3:_="">
     <xsd:import namespace="5f3e250c-8523-40ba-83d1-afab17626a09"/>
@@ -2887,15 +4336,6 @@
 </ct:contentTypeSchema>
 </file>
 
-<file path=customXml/item2.xml><?xml version="1.0" encoding="utf-8"?>
-<?mso-contentType ?>
-<FormTemplates xmlns="http://schemas.microsoft.com/sharepoint/v3/contenttype/forms">
-  <Display>DocumentLibraryForm</Display>
-  <Edit>DocumentLibraryForm</Edit>
-  <New>DocumentLibraryForm</New>
-</FormTemplates>
-</file>
-
 <file path=customXml/item3.xml><?xml version="1.0" encoding="utf-8"?>
 <p:properties xmlns:p="http://schemas.microsoft.com/office/2006/metadata/properties" xmlns:xsi="http://www.w3.org/2001/XMLSchema-instance" xmlns:pc="http://schemas.microsoft.com/office/infopath/2007/PartnerControls">
   <documentManagement/>
@@ -2903,6 +4343,14 @@
 </file>
 
 <file path=customXml/itemProps1.xml><?xml version="1.0" encoding="utf-8"?>
+<ds:datastoreItem xmlns:ds="http://schemas.openxmlformats.org/officeDocument/2006/customXml" ds:itemID="{5B987CC2-8845-44D6-9129-448967B5E140}">
+  <ds:schemaRefs>
+    <ds:schemaRef ds:uri="http://schemas.microsoft.com/sharepoint/v3/contenttype/forms"/>
+  </ds:schemaRefs>
+</ds:datastoreItem>
+</file>
+
+<file path=customXml/itemProps2.xml><?xml version="1.0" encoding="utf-8"?>
 <ds:datastoreItem xmlns:ds="http://schemas.openxmlformats.org/officeDocument/2006/customXml" ds:itemID="{4613B25A-FBD7-4B38-8EF5-80BE6BAC047B}">
   <ds:schemaRefs>
     <ds:schemaRef ds:uri="http://schemas.microsoft.com/office/2006/metadata/contentType"/>
@@ -2920,14 +4368,6 @@
 </ds:datastoreItem>
 </file>
 
-<file path=customXml/itemProps2.xml><?xml version="1.0" encoding="utf-8"?>
-<ds:datastoreItem xmlns:ds="http://schemas.openxmlformats.org/officeDocument/2006/customXml" ds:itemID="{5B987CC2-8845-44D6-9129-448967B5E140}">
-  <ds:schemaRefs>
-    <ds:schemaRef ds:uri="http://schemas.microsoft.com/sharepoint/v3/contenttype/forms"/>
-  </ds:schemaRefs>
-</ds:datastoreItem>
-</file>
-
 <file path=customXml/itemProps3.xml><?xml version="1.0" encoding="utf-8"?>
 <ds:datastoreItem xmlns:ds="http://schemas.openxmlformats.org/officeDocument/2006/customXml" ds:itemID="{2021749F-D890-43AC-AFBD-D6D96B87D39C}">
   <ds:schemaRefs>

</xml_diff>